<commit_message>
Updated FP1 homework template for Gradescope.
</commit_message>
<xml_diff>
--- a/resources/hw/2023/HW7-template.docx
+++ b/resources/hw/2023/HW7-template.docx
@@ -92,23 +92,7 @@
         </w:numPr>
       </w:pPr>
       <w:r>
-        <w:t xml:space="preserve">You should have a project backlog in some online tool that your team members can use to collaborate </w:t>
-      </w:r>
-      <w:proofErr w:type="gramStart"/>
-      <w:r>
-        <w:t>with;</w:t>
-      </w:r>
-      <w:proofErr w:type="gramEnd"/>
-      <w:r>
-        <w:t xml:space="preserve"> e.g., GitHub Projects, GitHub Issues, Trello, </w:t>
-      </w:r>
-      <w:proofErr w:type="spellStart"/>
-      <w:r>
-        <w:t>Zenhub</w:t>
-      </w:r>
-      <w:proofErr w:type="spellEnd"/>
-      <w:r>
-        <w:t>, etc. Include a printout in PDF format of this backlog with your proposal.</w:t>
+        <w:t>You should have a project backlog in some online tool that your team members can use to collaborate with; e.g., GitHub Projects, GitHub Issues, Trello, Zenhub, etc. Include a printout in PDF format of this backlog with your proposal.</w:t>
       </w:r>
     </w:p>
     <w:p>
@@ -132,23 +116,7 @@
         </w:numPr>
       </w:pPr>
       <w:r>
-        <w:t xml:space="preserve">A list of what you will use in your tech stack: backend framework, front-end framework, database, GitHub repository, etc. Agree upon and list your communication tools (e.g., Slack, </w:t>
-      </w:r>
-      <w:proofErr w:type="spellStart"/>
-      <w:r>
-        <w:t>etc</w:t>
-      </w:r>
-      <w:proofErr w:type="spellEnd"/>
-      <w:r>
-        <w:t xml:space="preserve">), and development infrastructure (development environment, CI, code style/linting). Agree upon and list where you will deploy your application (e.g., fly.io, Azure, Heroku, AWS, </w:t>
-      </w:r>
-      <w:proofErr w:type="spellStart"/>
-      <w:r>
-        <w:t>etc</w:t>
-      </w:r>
-      <w:proofErr w:type="spellEnd"/>
-      <w:r>
-        <w:t>).</w:t>
+        <w:t>A list of what you will use in your tech stack: backend framework, front-end framework, database, GitHub repository, etc. Agree upon and list your communication tools (e.g., Slack, etc), and development infrastructure (development environment, CI, code style/linting). Agree upon and list where you will deploy your application (e.g., fly.io, Azure, Heroku, AWS, etc).</w:t>
       </w:r>
     </w:p>
     <w:p>
@@ -201,6 +169,90 @@
           <w:bCs/>
         </w:rPr>
         <w:t>Keep in mind that we will evaluate you against your own timeline, so try to be realistic.</w:t>
+      </w:r>
+    </w:p>
+    <w:p>
+      <w:pPr>
+        <w:pStyle w:val="ListParagraph"/>
+        <w:numPr>
+          <w:ilvl w:val="0"/>
+          <w:numId w:val="1"/>
+        </w:numPr>
+      </w:pPr>
+      <w:r>
+        <w:t>Team Contract</w:t>
+      </w:r>
+    </w:p>
+    <w:p>
+      <w:pPr>
+        <w:pStyle w:val="ListParagraph"/>
+        <w:numPr>
+          <w:ilvl w:val="1"/>
+          <w:numId w:val="1"/>
+        </w:numPr>
+      </w:pPr>
+      <w:r>
+        <w:t>Expectations</w:t>
+      </w:r>
+    </w:p>
+    <w:p>
+      <w:pPr>
+        <w:pStyle w:val="ListParagraph"/>
+        <w:numPr>
+          <w:ilvl w:val="1"/>
+          <w:numId w:val="1"/>
+        </w:numPr>
+      </w:pPr>
+      <w:r>
+        <w:t>Communication</w:t>
+      </w:r>
+    </w:p>
+    <w:p>
+      <w:pPr>
+        <w:pStyle w:val="ListParagraph"/>
+        <w:numPr>
+          <w:ilvl w:val="1"/>
+          <w:numId w:val="1"/>
+        </w:numPr>
+      </w:pPr>
+      <w:r>
+        <w:t>Meeting Schedule</w:t>
+      </w:r>
+    </w:p>
+    <w:p>
+      <w:pPr>
+        <w:pStyle w:val="ListParagraph"/>
+        <w:numPr>
+          <w:ilvl w:val="1"/>
+          <w:numId w:val="1"/>
+        </w:numPr>
+      </w:pPr>
+      <w:r>
+        <w:t>Responsibilities</w:t>
+      </w:r>
+    </w:p>
+    <w:p>
+      <w:pPr>
+        <w:pStyle w:val="ListParagraph"/>
+        <w:numPr>
+          <w:ilvl w:val="1"/>
+          <w:numId w:val="1"/>
+        </w:numPr>
+      </w:pPr>
+      <w:r>
+        <w:t>Equitable Contribution</w:t>
+      </w:r>
+    </w:p>
+    <w:p>
+      <w:pPr>
+        <w:pStyle w:val="ListParagraph"/>
+        <w:numPr>
+          <w:ilvl w:val="1"/>
+          <w:numId w:val="1"/>
+        </w:numPr>
+      </w:pPr>
+      <w:r>
+        <w:t>Conflict Resolution</w:t>
       </w:r>
     </w:p>
     <w:sectPr>

</xml_diff>